<commit_message>
static visualization done with networkx
</commit_message>
<xml_diff>
--- a/Dataviz-project-deliverable1.docx
+++ b/Dataviz-project-deliverable1.docx
@@ -72,15 +72,23 @@
           <w:sz w:val="24"/>
           <w:szCs w:val="24"/>
         </w:rPr>
-        <w:t>made according to the group’s interest on the subject</w:t>
-      </w:r>
-      <w:r>
-        <w:rPr>
-          <w:rFonts w:ascii="Times New Roman" w:hAnsi="Times New Roman" w:cs="Times New Roman"/>
-          <w:sz w:val="24"/>
-          <w:szCs w:val="24"/>
-        </w:rPr>
-        <w:t xml:space="preserve">. Also, the opportunity to </w:t>
+        <w:t>made according to the interest on the subject</w:t>
+      </w:r>
+      <w:r>
+        <w:rPr>
+          <w:rFonts w:ascii="Times New Roman" w:hAnsi="Times New Roman" w:cs="Times New Roman"/>
+          <w:sz w:val="24"/>
+          <w:szCs w:val="24"/>
+        </w:rPr>
+        <w:t xml:space="preserve"> and</w:t>
+      </w:r>
+      <w:r>
+        <w:rPr>
+          <w:rFonts w:ascii="Times New Roman" w:hAnsi="Times New Roman" w:cs="Times New Roman"/>
+          <w:sz w:val="24"/>
+          <w:szCs w:val="24"/>
+        </w:rPr>
+        <w:t xml:space="preserve"> the opportunity to </w:t>
       </w:r>
       <w:r>
         <w:rPr>
@@ -104,7 +112,7 @@
           <w:sz w:val="24"/>
           <w:szCs w:val="24"/>
         </w:rPr>
-        <w:t xml:space="preserve"> was strongly taken into consideration. </w:t>
+        <w:t>.</w:t>
       </w:r>
     </w:p>
     <w:p>

</xml_diff>